<commit_message>
Added information to the documentation(pdf and docx).
</commit_message>
<xml_diff>
--- a/Documentation and Examples/PhaseIProjectDelivery.docx
+++ b/Documentation and Examples/PhaseIProjectDelivery.docx
@@ -373,7 +373,27 @@
           <w:sz w:val="21"/>
           <w:szCs w:val="21"/>
         </w:rPr>
-        <w:t xml:space="preserve"> operations:</w:t>
+        <w:t xml:space="preserve"> </w:t>
+      </w:r>
+      <w:proofErr w:type="spellStart"/>
+      <w:r>
+        <w:rPr>
+          <w:rFonts w:ascii="Helvetica" w:hAnsi="Helvetica"/>
+          <w:color w:val="4D575D"/>
+          <w:sz w:val="21"/>
+          <w:szCs w:val="21"/>
+        </w:rPr>
+        <w:t>operations</w:t>
+      </w:r>
+      <w:proofErr w:type="spellEnd"/>
+      <w:r>
+        <w:rPr>
+          <w:rFonts w:ascii="Helvetica" w:hAnsi="Helvetica"/>
+          <w:color w:val="4D575D"/>
+          <w:sz w:val="21"/>
+          <w:szCs w:val="21"/>
+        </w:rPr>
+        <w:t>:</w:t>
       </w:r>
     </w:p>
     <w:p>
@@ -2144,48 +2164,53 @@
       <w:proofErr w:type="spellEnd"/>
     </w:p>
     <w:p>
-      <w:r>
-        <w:t xml:space="preserve">Project </w:t>
-      </w:r>
-      <w:proofErr w:type="spellStart"/>
-      <w:r>
-        <w:t>Developer</w:t>
-      </w:r>
-      <w:proofErr w:type="spellEnd"/>
-      <w:r>
-        <w:t>: Cátia Santos (</w:t>
+      <w:pPr>
+        <w:rPr>
+          <w:lang w:val="en-US"/>
+        </w:rPr>
+      </w:pPr>
+      <w:r>
+        <w:rPr>
+          <w:lang w:val="en-US"/>
+        </w:rPr>
+        <w:t>Project Developer: Cátia Santos (</w:t>
       </w:r>
       <w:hyperlink r:id="rId6" w:history="1">
         <w:r>
           <w:rPr>
             <w:rStyle w:val="Hiperligao"/>
+            <w:lang w:val="en-US"/>
           </w:rPr>
           <w:t>catia.santos3@vodafone.com</w:t>
         </w:r>
       </w:hyperlink>
       <w:r>
+        <w:rPr>
+          <w:lang w:val="en-US"/>
+        </w:rPr>
         <w:t>)</w:t>
       </w:r>
     </w:p>
     <w:p>
-      <w:proofErr w:type="spellStart"/>
-      <w:r>
-        <w:t>Company</w:t>
-      </w:r>
-      <w:proofErr w:type="spellEnd"/>
-      <w:r>
-        <w:t xml:space="preserve"> </w:t>
-      </w:r>
-      <w:proofErr w:type="spellStart"/>
-      <w:r>
-        <w:t>Name</w:t>
-      </w:r>
-      <w:proofErr w:type="spellEnd"/>
-      <w:r>
-        <w:t xml:space="preserve">: Vodafone </w:t>
-      </w:r>
-    </w:p>
-    <w:p/>
+      <w:pPr>
+        <w:rPr>
+          <w:lang w:val="en-US"/>
+        </w:rPr>
+      </w:pPr>
+      <w:r>
+        <w:rPr>
+          <w:lang w:val="en-US"/>
+        </w:rPr>
+        <w:t xml:space="preserve">Company Name: Vodafone </w:t>
+      </w:r>
+    </w:p>
+    <w:p>
+      <w:pPr>
+        <w:rPr>
+          <w:lang w:val="en-US"/>
+        </w:rPr>
+      </w:pPr>
+    </w:p>
     <w:p>
       <w:pPr>
         <w:rPr>
@@ -2433,13 +2458,7 @@
               <w:rPr>
                 <w:lang w:val="en-US"/>
               </w:rPr>
-              <w:t>TASK-134</w:t>
-            </w:r>
-            <w:r>
-              <w:rPr>
-                <w:lang w:val="en-US"/>
-              </w:rPr>
-              <w:t xml:space="preserve"> – Env Prep</w:t>
+              <w:t>TASK-134 – Env Prep</w:t>
             </w:r>
           </w:p>
         </w:tc>
@@ -2528,13 +2547,7 @@
               <w:rPr>
                 <w:lang w:val="en-US"/>
               </w:rPr>
-              <w:t>TASK-1</w:t>
-            </w:r>
-            <w:r>
-              <w:rPr>
-                <w:lang w:val="en-US"/>
-              </w:rPr>
-              <w:t>56 – Project Design</w:t>
+              <w:t>TASK-156 – Project Design</w:t>
             </w:r>
           </w:p>
         </w:tc>
@@ -2628,25 +2641,7 @@
               <w:rPr>
                 <w:lang w:val="en-US"/>
               </w:rPr>
-              <w:t>TASK-</w:t>
-            </w:r>
-            <w:r>
-              <w:rPr>
-                <w:lang w:val="en-US"/>
-              </w:rPr>
-              <w:t>90</w:t>
-            </w:r>
-            <w:r>
-              <w:rPr>
-                <w:lang w:val="en-US"/>
-              </w:rPr>
-              <w:t>4</w:t>
-            </w:r>
-            <w:r>
-              <w:rPr>
-                <w:lang w:val="en-US"/>
-              </w:rPr>
-              <w:t xml:space="preserve"> </w:t>
+              <w:t xml:space="preserve">TASK-904 </w:t>
             </w:r>
             <w:r>
               <w:rPr>
@@ -3076,19 +3071,7 @@
               <w:rPr>
                 <w:lang w:val="en-US"/>
               </w:rPr>
-              <w:t>144</w:t>
-            </w:r>
-            <w:r>
-              <w:rPr>
-                <w:lang w:val="en-US"/>
-              </w:rPr>
-              <w:t>9</w:t>
-            </w:r>
-            <w:r>
-              <w:rPr>
-                <w:lang w:val="en-US"/>
-              </w:rPr>
-              <w:t xml:space="preserve"> – </w:t>
+              <w:t xml:space="preserve">1449 – </w:t>
             </w:r>
             <w:r>
               <w:rPr>
@@ -3118,19 +3101,7 @@
               <w:rPr>
                 <w:lang w:val="en-US"/>
               </w:rPr>
-              <w:t xml:space="preserve">Create the code to </w:t>
-            </w:r>
-            <w:r>
-              <w:rPr>
-                <w:lang w:val="en-US"/>
-              </w:rPr>
-              <w:t>delete</w:t>
-            </w:r>
-            <w:r>
-              <w:rPr>
-                <w:lang w:val="en-US"/>
-              </w:rPr>
-              <w:t xml:space="preserve"> a file according with the filename provided in the user input.</w:t>
+              <w:t>Create the code to delete a file according with the filename provided in the user input.</w:t>
             </w:r>
           </w:p>
           <w:p>
@@ -3201,31 +3172,7 @@
               <w:rPr>
                 <w:lang w:val="en-US"/>
               </w:rPr>
-              <w:t>TASK-11</w:t>
-            </w:r>
-            <w:r>
-              <w:rPr>
-                <w:lang w:val="en-US"/>
-              </w:rPr>
-              <w:t>6</w:t>
-            </w:r>
-            <w:r>
-              <w:rPr>
-                <w:lang w:val="en-US"/>
-              </w:rPr>
-              <w:t xml:space="preserve">9 – </w:t>
-            </w:r>
-            <w:r>
-              <w:rPr>
-                <w:lang w:val="en-US"/>
-              </w:rPr>
-              <w:t>Search</w:t>
-            </w:r>
-            <w:r>
-              <w:rPr>
-                <w:lang w:val="en-US"/>
-              </w:rPr>
-              <w:t xml:space="preserve"> File</w:t>
+              <w:t>TASK-1169 – Search File</w:t>
             </w:r>
           </w:p>
         </w:tc>
@@ -3243,19 +3190,7 @@
               <w:rPr>
                 <w:lang w:val="en-US"/>
               </w:rPr>
-              <w:t xml:space="preserve">Create the code to </w:t>
-            </w:r>
-            <w:r>
-              <w:rPr>
-                <w:lang w:val="en-US"/>
-              </w:rPr>
-              <w:t>search for</w:t>
-            </w:r>
-            <w:r>
-              <w:rPr>
-                <w:lang w:val="en-US"/>
-              </w:rPr>
-              <w:t xml:space="preserve"> a file according with the filename provided in the user input.</w:t>
+              <w:t>Create the code to search for a file according with the filename provided in the user input.</w:t>
             </w:r>
           </w:p>
           <w:p>
@@ -3339,25 +3274,7 @@
               <w:rPr>
                 <w:lang w:val="en-US"/>
               </w:rPr>
-              <w:t xml:space="preserve">TASK-1169 – </w:t>
-            </w:r>
-            <w:r>
-              <w:rPr>
-                <w:lang w:val="en-US"/>
-              </w:rPr>
-              <w:t>List</w:t>
-            </w:r>
-            <w:r>
-              <w:rPr>
-                <w:lang w:val="en-US"/>
-              </w:rPr>
-              <w:t xml:space="preserve"> File</w:t>
-            </w:r>
-            <w:r>
-              <w:rPr>
-                <w:lang w:val="en-US"/>
-              </w:rPr>
-              <w:t>s</w:t>
+              <w:t>TASK-1169 – List Files</w:t>
             </w:r>
           </w:p>
         </w:tc>
@@ -3439,25 +3356,7 @@
               <w:rPr>
                 <w:lang w:val="en-US"/>
               </w:rPr>
-              <w:t>TASK-11</w:t>
-            </w:r>
-            <w:r>
-              <w:rPr>
-                <w:lang w:val="en-US"/>
-              </w:rPr>
-              <w:t>81</w:t>
-            </w:r>
-            <w:r>
-              <w:rPr>
-                <w:lang w:val="en-US"/>
-              </w:rPr>
-              <w:t xml:space="preserve"> – </w:t>
-            </w:r>
-            <w:r>
-              <w:rPr>
-                <w:lang w:val="en-US"/>
-              </w:rPr>
-              <w:t>Exit Application</w:t>
+              <w:t>TASK-1181 – Exit Application</w:t>
             </w:r>
           </w:p>
         </w:tc>
@@ -3539,25 +3438,7 @@
               <w:rPr>
                 <w:lang w:val="en-US"/>
               </w:rPr>
-              <w:t>TASK-118</w:t>
-            </w:r>
-            <w:r>
-              <w:rPr>
-                <w:lang w:val="en-US"/>
-              </w:rPr>
-              <w:t>7</w:t>
-            </w:r>
-            <w:r>
-              <w:rPr>
-                <w:lang w:val="en-US"/>
-              </w:rPr>
-              <w:t xml:space="preserve"> –</w:t>
-            </w:r>
-            <w:r>
-              <w:rPr>
-                <w:lang w:val="en-US"/>
-              </w:rPr>
-              <w:t xml:space="preserve"> Create main code</w:t>
+              <w:t>TASK-1187 – Create main code</w:t>
             </w:r>
           </w:p>
         </w:tc>
@@ -3639,25 +3520,7 @@
               <w:rPr>
                 <w:lang w:val="en-US"/>
               </w:rPr>
-              <w:t>TASK-11</w:t>
-            </w:r>
-            <w:r>
-              <w:rPr>
-                <w:lang w:val="en-US"/>
-              </w:rPr>
-              <w:t>94</w:t>
-            </w:r>
-            <w:r>
-              <w:rPr>
-                <w:lang w:val="en-US"/>
-              </w:rPr>
-              <w:t xml:space="preserve"> – </w:t>
-            </w:r>
-            <w:r>
-              <w:rPr>
-                <w:lang w:val="en-US"/>
-              </w:rPr>
-              <w:t>Testing</w:t>
+              <w:t>TASK-1194 – Testing</w:t>
             </w:r>
           </w:p>
         </w:tc>
@@ -3733,25 +3596,7 @@
               <w:rPr>
                 <w:lang w:val="en-US"/>
               </w:rPr>
-              <w:t>TASK-1</w:t>
-            </w:r>
-            <w:r>
-              <w:rPr>
-                <w:lang w:val="en-US"/>
-              </w:rPr>
-              <w:t>200</w:t>
-            </w:r>
-            <w:r>
-              <w:rPr>
-                <w:lang w:val="en-US"/>
-              </w:rPr>
-              <w:t xml:space="preserve"> – </w:t>
-            </w:r>
-            <w:r>
-              <w:rPr>
-                <w:lang w:val="en-US"/>
-              </w:rPr>
-              <w:t>Documentation</w:t>
+              <w:t>TASK-1200 – Documentation</w:t>
             </w:r>
           </w:p>
         </w:tc>
@@ -4162,6 +4007,7 @@
       <w:r>
         <w:rPr>
           <w:u w:val="single"/>
+          <w:lang w:val="en-US"/>
         </w:rPr>
         <w:br/>
       </w:r>
@@ -4254,7 +4100,7 @@
           <w:bCs/>
           <w:lang w:val="en-US"/>
         </w:rPr>
-        <w:t>a</w:t>
+        <w:t>create</w:t>
       </w:r>
       <w:r>
         <w:rPr>
@@ -4262,7 +4108,7 @@
           <w:bCs/>
           <w:lang w:val="en-US"/>
         </w:rPr>
-        <w:t>ddFile</w:t>
+        <w:t>File</w:t>
       </w:r>
       <w:proofErr w:type="spellEnd"/>
       <w:r>
@@ -4362,21 +4208,43 @@
         <w:rPr>
           <w:lang w:val="en-US"/>
         </w:rPr>
-        <w:t>If the file already exists, an exception is thrown using a try()/</w:t>
-      </w:r>
+        <w:t xml:space="preserve">Uses </w:t>
+      </w:r>
+      <w:proofErr w:type="spellStart"/>
+      <w:r>
+        <w:rPr>
+          <w:lang w:val="en-US"/>
+        </w:rPr>
+        <w:t>a</w:t>
+      </w:r>
+      <w:proofErr w:type="spellEnd"/>
+      <w:r>
+        <w:rPr>
+          <w:lang w:val="en-US"/>
+        </w:rPr>
+        <w:t xml:space="preserve"> if/else statement with </w:t>
+      </w:r>
+      <w:proofErr w:type="spellStart"/>
       <w:proofErr w:type="gramStart"/>
       <w:r>
         <w:rPr>
           <w:lang w:val="en-US"/>
         </w:rPr>
-        <w:t>catch(</w:t>
-      </w:r>
+        <w:t>file.exists</w:t>
+      </w:r>
+      <w:proofErr w:type="spellEnd"/>
       <w:proofErr w:type="gramEnd"/>
       <w:r>
         <w:rPr>
           <w:lang w:val="en-US"/>
         </w:rPr>
-        <w:t>) saying that the file already exists and cannot be created, exiting the application.</w:t>
+        <w:t>() to identify if the file already exists and if so, fails</w:t>
+      </w:r>
+      <w:r>
+        <w:rPr>
+          <w:lang w:val="en-US"/>
+        </w:rPr>
+        <w:t xml:space="preserve"> saying that the file already exists and cannot be created, exiting the application.</w:t>
       </w:r>
     </w:p>
     <w:p>
@@ -4651,19 +4519,7 @@
         <w:rPr>
           <w:lang w:val="en-US"/>
         </w:rPr>
-        <w:t xml:space="preserve"> </w:t>
-      </w:r>
-      <w:r>
-        <w:rPr>
-          <w:lang w:val="en-US"/>
-        </w:rPr>
-        <w:t>–</w:t>
-      </w:r>
-      <w:r>
-        <w:rPr>
-          <w:lang w:val="en-US"/>
-        </w:rPr>
-        <w:t xml:space="preserve"> This </w:t>
+        <w:t xml:space="preserve"> – This </w:t>
       </w:r>
       <w:r>
         <w:rPr>
@@ -4857,7 +4713,112 @@
         <w:rPr>
           <w:lang w:val="en-US"/>
         </w:rPr>
-        <w:t>The filename is case sensitive as request by the description of the project.</w:t>
+        <w:t xml:space="preserve">To get the file the </w:t>
+      </w:r>
+      <w:proofErr w:type="spellStart"/>
+      <w:proofErr w:type="gramStart"/>
+      <w:r>
+        <w:rPr>
+          <w:lang w:val="en-US"/>
+        </w:rPr>
+        <w:t>Paths.get</w:t>
+      </w:r>
+      <w:proofErr w:type="spellEnd"/>
+      <w:r>
+        <w:rPr>
+          <w:lang w:val="en-US"/>
+        </w:rPr>
+        <w:t>(</w:t>
+      </w:r>
+      <w:proofErr w:type="gramEnd"/>
+      <w:r>
+        <w:rPr>
+          <w:lang w:val="en-US"/>
+        </w:rPr>
+        <w:t>) method is being used.</w:t>
+      </w:r>
+    </w:p>
+    <w:p>
+      <w:pPr>
+        <w:rPr>
+          <w:lang w:val="en-US"/>
+        </w:rPr>
+      </w:pPr>
+    </w:p>
+    <w:p>
+      <w:pPr>
+        <w:pStyle w:val="PargrafodaLista"/>
+        <w:numPr>
+          <w:ilvl w:val="0"/>
+          <w:numId w:val="12"/>
+        </w:numPr>
+        <w:rPr>
+          <w:lang w:val="en-US"/>
+        </w:rPr>
+      </w:pPr>
+      <w:proofErr w:type="spellStart"/>
+      <w:proofErr w:type="gramStart"/>
+      <w:r>
+        <w:rPr>
+          <w:b/>
+          <w:bCs/>
+          <w:lang w:val="en-US"/>
+        </w:rPr>
+        <w:t>searchFile</w:t>
+      </w:r>
+      <w:proofErr w:type="spellEnd"/>
+      <w:r>
+        <w:rPr>
+          <w:b/>
+          <w:bCs/>
+          <w:lang w:val="en-US"/>
+        </w:rPr>
+        <w:t>(</w:t>
+      </w:r>
+      <w:proofErr w:type="gramEnd"/>
+      <w:r>
+        <w:rPr>
+          <w:b/>
+          <w:bCs/>
+          <w:lang w:val="en-US"/>
+        </w:rPr>
+        <w:t>)</w:t>
+      </w:r>
+      <w:r>
+        <w:rPr>
+          <w:lang w:val="en-US"/>
+        </w:rPr>
+        <w:t xml:space="preserve"> – This </w:t>
+      </w:r>
+      <w:r>
+        <w:rPr>
+          <w:lang w:val="en-US"/>
+        </w:rPr>
+        <w:t>algorithm</w:t>
+      </w:r>
+      <w:r>
+        <w:rPr>
+          <w:lang w:val="en-US"/>
+        </w:rPr>
+        <w:t xml:space="preserve"> </w:t>
+      </w:r>
+      <w:r>
+        <w:rPr>
+          <w:lang w:val="en-US"/>
+        </w:rPr>
+        <w:t xml:space="preserve">was created to </w:t>
+      </w:r>
+      <w:r>
+        <w:rPr>
+          <w:lang w:val="en-US"/>
+        </w:rPr>
+        <w:t>search for</w:t>
+      </w:r>
+      <w:r>
+        <w:rPr>
+          <w:lang w:val="en-US"/>
+        </w:rPr>
+        <w:t xml:space="preserve"> a file as per user request.</w:t>
       </w:r>
     </w:p>
     <w:p>
@@ -4875,7 +4836,7 @@
         <w:rPr>
           <w:lang w:val="en-US"/>
         </w:rPr>
-        <w:t xml:space="preserve">To get the file the </w:t>
+        <w:t xml:space="preserve">Uses the filename provided by the user on the </w:t>
       </w:r>
       <w:proofErr w:type="spellStart"/>
       <w:proofErr w:type="gramStart"/>
@@ -4883,6 +4844,141 @@
         <w:rPr>
           <w:lang w:val="en-US"/>
         </w:rPr>
+        <w:t>mainMenu</w:t>
+      </w:r>
+      <w:proofErr w:type="spellEnd"/>
+      <w:r>
+        <w:rPr>
+          <w:lang w:val="en-US"/>
+        </w:rPr>
+        <w:t>(</w:t>
+      </w:r>
+      <w:proofErr w:type="gramEnd"/>
+      <w:r>
+        <w:rPr>
+          <w:lang w:val="en-US"/>
+        </w:rPr>
+        <w:t>)</w:t>
+      </w:r>
+      <w:r>
+        <w:rPr>
+          <w:lang w:val="en-US"/>
+        </w:rPr>
+        <w:t xml:space="preserve"> class</w:t>
+      </w:r>
+    </w:p>
+    <w:p>
+      <w:pPr>
+        <w:pStyle w:val="PargrafodaLista"/>
+        <w:numPr>
+          <w:ilvl w:val="2"/>
+          <w:numId w:val="12"/>
+        </w:numPr>
+        <w:rPr>
+          <w:lang w:val="en-US"/>
+        </w:rPr>
+      </w:pPr>
+      <w:r>
+        <w:rPr>
+          <w:lang w:val="en-US"/>
+        </w:rPr>
+        <w:t>If the file does not exist, an exception is thrown using a try()/</w:t>
+      </w:r>
+      <w:proofErr w:type="gramStart"/>
+      <w:r>
+        <w:rPr>
+          <w:lang w:val="en-US"/>
+        </w:rPr>
+        <w:t>catch(</w:t>
+      </w:r>
+      <w:proofErr w:type="gramEnd"/>
+      <w:r>
+        <w:rPr>
+          <w:lang w:val="en-US"/>
+        </w:rPr>
+        <w:t>) saying that the file</w:t>
+      </w:r>
+      <w:r>
+        <w:rPr>
+          <w:lang w:val="en-US"/>
+        </w:rPr>
+        <w:t xml:space="preserve"> request does not exist therefore cannot be retrieved, exiting the application.</w:t>
+      </w:r>
+    </w:p>
+    <w:p>
+      <w:pPr>
+        <w:pStyle w:val="PargrafodaLista"/>
+        <w:numPr>
+          <w:ilvl w:val="2"/>
+          <w:numId w:val="12"/>
+        </w:numPr>
+        <w:rPr>
+          <w:lang w:val="en-US"/>
+        </w:rPr>
+      </w:pPr>
+      <w:r>
+        <w:rPr>
+          <w:lang w:val="en-US"/>
+        </w:rPr>
+        <w:t xml:space="preserve">If the file exists, </w:t>
+      </w:r>
+      <w:r>
+        <w:rPr>
+          <w:lang w:val="en-US"/>
+        </w:rPr>
+        <w:t xml:space="preserve">the content of the file is shown using the </w:t>
+      </w:r>
+      <w:proofErr w:type="spellStart"/>
+      <w:proofErr w:type="gramStart"/>
+      <w:r>
+        <w:rPr>
+          <w:lang w:val="en-US"/>
+        </w:rPr>
+        <w:t>readFile</w:t>
+      </w:r>
+      <w:proofErr w:type="spellEnd"/>
+      <w:r>
+        <w:rPr>
+          <w:lang w:val="en-US"/>
+        </w:rPr>
+        <w:t>(</w:t>
+      </w:r>
+      <w:proofErr w:type="gramEnd"/>
+      <w:r>
+        <w:rPr>
+          <w:lang w:val="en-US"/>
+        </w:rPr>
+        <w:t xml:space="preserve">) </w:t>
+      </w:r>
+      <w:r>
+        <w:rPr>
+          <w:lang w:val="en-US"/>
+        </w:rPr>
+        <w:t>method.</w:t>
+      </w:r>
+    </w:p>
+    <w:p>
+      <w:pPr>
+        <w:pStyle w:val="PargrafodaLista"/>
+        <w:numPr>
+          <w:ilvl w:val="1"/>
+          <w:numId w:val="12"/>
+        </w:numPr>
+        <w:rPr>
+          <w:lang w:val="en-US"/>
+        </w:rPr>
+      </w:pPr>
+      <w:r>
+        <w:rPr>
+          <w:lang w:val="en-US"/>
+        </w:rPr>
+        <w:t xml:space="preserve">To get the file the </w:t>
+      </w:r>
+      <w:proofErr w:type="spellStart"/>
+      <w:r>
+        <w:rPr>
+          <w:lang w:val="en-US"/>
+        </w:rPr>
         <w:t>Paths.get</w:t>
       </w:r>
       <w:proofErr w:type="spellEnd"/>
@@ -4890,18 +4986,13 @@
         <w:rPr>
           <w:lang w:val="en-US"/>
         </w:rPr>
-        <w:t>(</w:t>
-      </w:r>
-      <w:proofErr w:type="gramEnd"/>
-      <w:r>
-        <w:rPr>
-          <w:lang w:val="en-US"/>
-        </w:rPr>
-        <w:t>) method is being used.</w:t>
-      </w:r>
-    </w:p>
-    <w:p>
-      <w:pPr>
+        <w:t>() method is being used.</w:t>
+      </w:r>
+    </w:p>
+    <w:p>
+      <w:pPr>
+        <w:pStyle w:val="PargrafodaLista"/>
+        <w:ind w:left="1440"/>
         <w:rPr>
           <w:lang w:val="en-US"/>
         </w:rPr>
@@ -4926,7 +5017,8 @@
           <w:bCs/>
           <w:lang w:val="en-US"/>
         </w:rPr>
-        <w:t>searchFile</w:t>
+        <w:lastRenderedPageBreak/>
+        <w:t>readFile</w:t>
       </w:r>
       <w:proofErr w:type="spellEnd"/>
       <w:r>
@@ -4974,13 +5066,21 @@
         <w:rPr>
           <w:lang w:val="en-US"/>
         </w:rPr>
-        <w:t>search for</w:t>
-      </w:r>
-      <w:r>
-        <w:rPr>
-          <w:lang w:val="en-US"/>
-        </w:rPr>
-        <w:t xml:space="preserve"> a file as per user request.</w:t>
+        <w:t xml:space="preserve">read a file when the </w:t>
+      </w:r>
+      <w:proofErr w:type="spellStart"/>
+      <w:r>
+        <w:rPr>
+          <w:lang w:val="en-US"/>
+        </w:rPr>
+        <w:t>searchFile</w:t>
+      </w:r>
+      <w:proofErr w:type="spellEnd"/>
+      <w:r>
+        <w:rPr>
+          <w:lang w:val="en-US"/>
+        </w:rPr>
+        <w:t>() method is successful.</w:t>
       </w:r>
     </w:p>
     <w:p>
@@ -5026,7 +5126,202 @@
         <w:rPr>
           <w:lang w:val="en-US"/>
         </w:rPr>
-        <w:t xml:space="preserve"> class</w:t>
+        <w:t xml:space="preserve"> class.</w:t>
+      </w:r>
+    </w:p>
+    <w:p>
+      <w:pPr>
+        <w:pStyle w:val="PargrafodaLista"/>
+        <w:numPr>
+          <w:ilvl w:val="1"/>
+          <w:numId w:val="12"/>
+        </w:numPr>
+        <w:rPr>
+          <w:lang w:val="en-US"/>
+        </w:rPr>
+      </w:pPr>
+      <w:r>
+        <w:rPr>
+          <w:lang w:val="en-US"/>
+        </w:rPr>
+        <w:t xml:space="preserve">No exceptions for file not found were added since this method is always being called by </w:t>
+      </w:r>
+      <w:proofErr w:type="spellStart"/>
+      <w:proofErr w:type="gramStart"/>
+      <w:r>
+        <w:rPr>
+          <w:lang w:val="en-US"/>
+        </w:rPr>
+        <w:t>searchFile</w:t>
+      </w:r>
+      <w:proofErr w:type="spellEnd"/>
+      <w:r>
+        <w:rPr>
+          <w:lang w:val="en-US"/>
+        </w:rPr>
+        <w:t>(</w:t>
+      </w:r>
+      <w:proofErr w:type="gramEnd"/>
+      <w:r>
+        <w:rPr>
+          <w:lang w:val="en-US"/>
+        </w:rPr>
+        <w:t>) one that already does that validation.</w:t>
+      </w:r>
+    </w:p>
+    <w:p>
+      <w:pPr>
+        <w:pStyle w:val="PargrafodaLista"/>
+        <w:numPr>
+          <w:ilvl w:val="1"/>
+          <w:numId w:val="12"/>
+        </w:numPr>
+        <w:rPr>
+          <w:lang w:val="en-US"/>
+        </w:rPr>
+      </w:pPr>
+      <w:r>
+        <w:rPr>
+          <w:lang w:val="en-US"/>
+        </w:rPr>
+        <w:t xml:space="preserve">To get the file the </w:t>
+      </w:r>
+      <w:proofErr w:type="spellStart"/>
+      <w:proofErr w:type="gramStart"/>
+      <w:r>
+        <w:rPr>
+          <w:lang w:val="en-US"/>
+        </w:rPr>
+        <w:t>Paths.get</w:t>
+      </w:r>
+      <w:proofErr w:type="spellEnd"/>
+      <w:r>
+        <w:rPr>
+          <w:lang w:val="en-US"/>
+        </w:rPr>
+        <w:t>(</w:t>
+      </w:r>
+      <w:proofErr w:type="gramEnd"/>
+      <w:r>
+        <w:rPr>
+          <w:lang w:val="en-US"/>
+        </w:rPr>
+        <w:t>) method is being used.</w:t>
+      </w:r>
+    </w:p>
+    <w:p>
+      <w:pPr>
+        <w:rPr>
+          <w:lang w:val="en-US"/>
+        </w:rPr>
+      </w:pPr>
+    </w:p>
+    <w:p>
+      <w:pPr>
+        <w:pStyle w:val="PargrafodaLista"/>
+        <w:numPr>
+          <w:ilvl w:val="0"/>
+          <w:numId w:val="12"/>
+        </w:numPr>
+        <w:rPr>
+          <w:lang w:val="en-US"/>
+        </w:rPr>
+      </w:pPr>
+      <w:proofErr w:type="spellStart"/>
+      <w:proofErr w:type="gramStart"/>
+      <w:r>
+        <w:rPr>
+          <w:b/>
+          <w:bCs/>
+          <w:lang w:val="en-US"/>
+        </w:rPr>
+        <w:t>orderFiles</w:t>
+      </w:r>
+      <w:proofErr w:type="spellEnd"/>
+      <w:r>
+        <w:rPr>
+          <w:b/>
+          <w:bCs/>
+          <w:lang w:val="en-US"/>
+        </w:rPr>
+        <w:t>(</w:t>
+      </w:r>
+      <w:proofErr w:type="gramEnd"/>
+      <w:r>
+        <w:rPr>
+          <w:b/>
+          <w:bCs/>
+          <w:lang w:val="en-US"/>
+        </w:rPr>
+        <w:t>)</w:t>
+      </w:r>
+      <w:r>
+        <w:rPr>
+          <w:lang w:val="en-US"/>
+        </w:rPr>
+        <w:t xml:space="preserve"> – This </w:t>
+      </w:r>
+      <w:r>
+        <w:rPr>
+          <w:lang w:val="en-US"/>
+        </w:rPr>
+        <w:t>algorithm</w:t>
+      </w:r>
+      <w:r>
+        <w:rPr>
+          <w:lang w:val="en-US"/>
+        </w:rPr>
+        <w:t xml:space="preserve"> </w:t>
+      </w:r>
+      <w:r>
+        <w:rPr>
+          <w:lang w:val="en-US"/>
+        </w:rPr>
+        <w:t>allows to</w:t>
+      </w:r>
+      <w:r>
+        <w:rPr>
+          <w:lang w:val="en-US"/>
+        </w:rPr>
+        <w:t xml:space="preserve"> </w:t>
+      </w:r>
+      <w:r>
+        <w:rPr>
+          <w:lang w:val="en-US"/>
+        </w:rPr>
+        <w:t>get a list of all available files in the directory by ascending order.</w:t>
+      </w:r>
+    </w:p>
+    <w:p>
+      <w:pPr>
+        <w:pStyle w:val="PargrafodaLista"/>
+        <w:numPr>
+          <w:ilvl w:val="1"/>
+          <w:numId w:val="12"/>
+        </w:numPr>
+        <w:rPr>
+          <w:lang w:val="en-US"/>
+        </w:rPr>
+      </w:pPr>
+      <w:r>
+        <w:rPr>
+          <w:lang w:val="en-US"/>
+        </w:rPr>
+        <w:t xml:space="preserve">Uses </w:t>
+      </w:r>
+      <w:proofErr w:type="spellStart"/>
+      <w:r>
+        <w:rPr>
+          <w:lang w:val="en-US"/>
+        </w:rPr>
+        <w:t>Files.list</w:t>
+      </w:r>
+      <w:proofErr w:type="spellEnd"/>
+      <w:r>
+        <w:rPr>
+          <w:lang w:val="en-US"/>
+        </w:rPr>
+        <w:t>() with the .sorted() option to sort the files by ASC order, which is the default.</w:t>
       </w:r>
     </w:p>
     <w:p>
@@ -5044,69 +5339,49 @@
         <w:rPr>
           <w:lang w:val="en-US"/>
         </w:rPr>
-        <w:t>If the file does not exist, an exception is thrown using a try()/</w:t>
+        <w:t xml:space="preserve">Uses </w:t>
       </w:r>
       <w:proofErr w:type="gramStart"/>
       <w:r>
         <w:rPr>
           <w:lang w:val="en-US"/>
         </w:rPr>
-        <w:t>catch(</w:t>
-      </w:r>
+        <w:t>the .</w:t>
+      </w:r>
+      <w:proofErr w:type="spellStart"/>
+      <w:r>
+        <w:rPr>
+          <w:lang w:val="en-US"/>
+        </w:rPr>
+        <w:t>forEach</w:t>
+      </w:r>
+      <w:proofErr w:type="spellEnd"/>
       <w:proofErr w:type="gramEnd"/>
       <w:r>
         <w:rPr>
           <w:lang w:val="en-US"/>
         </w:rPr>
-        <w:t>) saying that the file</w:t>
-      </w:r>
-      <w:r>
-        <w:rPr>
-          <w:lang w:val="en-US"/>
-        </w:rPr>
-        <w:t xml:space="preserve"> request does not exist therefore cannot be </w:t>
-      </w:r>
-      <w:r>
-        <w:rPr>
-          <w:lang w:val="en-US"/>
-        </w:rPr>
-        <w:t>retrieved</w:t>
-      </w:r>
-      <w:r>
-        <w:rPr>
-          <w:lang w:val="en-US"/>
-        </w:rPr>
-        <w:t>, exiting the application.</w:t>
-      </w:r>
-    </w:p>
-    <w:p>
-      <w:pPr>
-        <w:pStyle w:val="PargrafodaLista"/>
-        <w:numPr>
-          <w:ilvl w:val="2"/>
-          <w:numId w:val="12"/>
-        </w:numPr>
-        <w:rPr>
-          <w:lang w:val="en-US"/>
-        </w:rPr>
-      </w:pPr>
-      <w:r>
-        <w:rPr>
-          <w:lang w:val="en-US"/>
-        </w:rPr>
-        <w:t xml:space="preserve">If the file exists, </w:t>
-      </w:r>
-      <w:r>
-        <w:rPr>
-          <w:lang w:val="en-US"/>
-        </w:rPr>
-        <w:t xml:space="preserve">the </w:t>
-      </w:r>
-      <w:r>
-        <w:rPr>
-          <w:lang w:val="en-US"/>
-        </w:rPr>
-        <w:t xml:space="preserve">content of the file is shown using the </w:t>
+        <w:t>() to create a loop and print the file path and name.</w:t>
+      </w:r>
+    </w:p>
+    <w:p>
+      <w:pPr>
+        <w:rPr>
+          <w:lang w:val="en-US"/>
+        </w:rPr>
+      </w:pPr>
+    </w:p>
+    <w:p>
+      <w:pPr>
+        <w:rPr>
+          <w:lang w:val="en-US"/>
+        </w:rPr>
+      </w:pPr>
+      <w:r>
+        <w:rPr>
+          <w:lang w:val="en-US"/>
+        </w:rPr>
+        <w:t xml:space="preserve">And the </w:t>
       </w:r>
       <w:proofErr w:type="spellStart"/>
       <w:proofErr w:type="gramStart"/>
@@ -5114,7 +5389,7 @@
         <w:rPr>
           <w:lang w:val="en-US"/>
         </w:rPr>
-        <w:t>readFile</w:t>
+        <w:t>mainMenu</w:t>
       </w:r>
       <w:proofErr w:type="spellEnd"/>
       <w:r>
@@ -5128,32 +5403,81 @@
         <w:rPr>
           <w:lang w:val="en-US"/>
         </w:rPr>
-        <w:t xml:space="preserve">) </w:t>
-      </w:r>
-      <w:r>
-        <w:rPr>
-          <w:lang w:val="en-US"/>
-        </w:rPr>
-        <w:t>method.</w:t>
+        <w:t>)</w:t>
+      </w:r>
+      <w:r>
+        <w:rPr>
+          <w:lang w:val="en-US"/>
+        </w:rPr>
+        <w:t xml:space="preserve"> class that contains:</w:t>
       </w:r>
     </w:p>
     <w:p>
       <w:pPr>
         <w:pStyle w:val="PargrafodaLista"/>
         <w:numPr>
+          <w:ilvl w:val="0"/>
+          <w:numId w:val="15"/>
+        </w:numPr>
+        <w:rPr>
+          <w:lang w:val="en-US"/>
+        </w:rPr>
+      </w:pPr>
+      <w:r>
+        <w:rPr>
+          <w:b/>
+          <w:bCs/>
+          <w:lang w:val="en-US"/>
+        </w:rPr>
+        <w:t xml:space="preserve"> </w:t>
+      </w:r>
+      <w:proofErr w:type="gramStart"/>
+      <w:r>
+        <w:rPr>
+          <w:b/>
+          <w:bCs/>
+          <w:lang w:val="en-US"/>
+        </w:rPr>
+        <w:t>main(</w:t>
+      </w:r>
+      <w:proofErr w:type="gramEnd"/>
+      <w:r>
+        <w:rPr>
+          <w:b/>
+          <w:bCs/>
+          <w:lang w:val="en-US"/>
+        </w:rPr>
+        <w:t xml:space="preserve">) – </w:t>
+      </w:r>
+      <w:r>
+        <w:rPr>
+          <w:lang w:val="en-US"/>
+        </w:rPr>
+        <w:t>The main class where the program goes when it gets triggered and that allows to access the other logic.</w:t>
+      </w:r>
+    </w:p>
+    <w:p>
+      <w:pPr>
+        <w:pStyle w:val="PargrafodaLista"/>
+        <w:numPr>
           <w:ilvl w:val="1"/>
-          <w:numId w:val="12"/>
-        </w:numPr>
-        <w:rPr>
-          <w:lang w:val="en-US"/>
-        </w:rPr>
-      </w:pPr>
-      <w:r>
-        <w:rPr>
-          <w:lang w:val="en-US"/>
-        </w:rPr>
-        <w:lastRenderedPageBreak/>
-        <w:t>The filename is case sensitive as request by the description of the project.</w:t>
+          <w:numId w:val="15"/>
+        </w:numPr>
+        <w:rPr>
+          <w:lang w:val="en-US"/>
+        </w:rPr>
+      </w:pPr>
+      <w:r>
+        <w:rPr>
+          <w:lang w:val="en-US"/>
+        </w:rPr>
+        <w:t>Gives</w:t>
+      </w:r>
+      <w:r>
+        <w:rPr>
+          <w:lang w:val="en-US"/>
+        </w:rPr>
+        <w:t xml:space="preserve"> the user some information about the application and the options available to choose from.</w:t>
       </w:r>
     </w:p>
     <w:p>
@@ -5161,17 +5485,111 @@
         <w:pStyle w:val="PargrafodaLista"/>
         <w:numPr>
           <w:ilvl w:val="1"/>
-          <w:numId w:val="12"/>
-        </w:numPr>
-        <w:rPr>
-          <w:lang w:val="en-US"/>
-        </w:rPr>
-      </w:pPr>
-      <w:r>
-        <w:rPr>
-          <w:lang w:val="en-US"/>
-        </w:rPr>
-        <w:t xml:space="preserve">To get the file the </w:t>
+          <w:numId w:val="15"/>
+        </w:numPr>
+        <w:rPr>
+          <w:lang w:val="en-US"/>
+        </w:rPr>
+      </w:pPr>
+      <w:r>
+        <w:rPr>
+          <w:lang w:val="en-US"/>
+        </w:rPr>
+        <w:t xml:space="preserve">Scans the user chosen option and uses it on the </w:t>
+      </w:r>
+      <w:proofErr w:type="gramStart"/>
+      <w:r>
+        <w:rPr>
+          <w:lang w:val="en-US"/>
+        </w:rPr>
+        <w:t>switch(</w:t>
+      </w:r>
+      <w:proofErr w:type="gramEnd"/>
+      <w:r>
+        <w:rPr>
+          <w:lang w:val="en-US"/>
+        </w:rPr>
+        <w:t>) statement.</w:t>
+      </w:r>
+    </w:p>
+    <w:p>
+      <w:pPr>
+        <w:pStyle w:val="PargrafodaLista"/>
+        <w:numPr>
+          <w:ilvl w:val="2"/>
+          <w:numId w:val="15"/>
+        </w:numPr>
+        <w:rPr>
+          <w:lang w:val="en-US"/>
+        </w:rPr>
+      </w:pPr>
+      <w:r>
+        <w:rPr>
+          <w:lang w:val="en-US"/>
+        </w:rPr>
+        <w:t>The</w:t>
+      </w:r>
+      <w:r>
+        <w:rPr>
+          <w:lang w:val="en-US"/>
+        </w:rPr>
+        <w:t xml:space="preserve"> </w:t>
+      </w:r>
+      <w:proofErr w:type="gramStart"/>
+      <w:r>
+        <w:rPr>
+          <w:lang w:val="en-US"/>
+        </w:rPr>
+        <w:t>switch(</w:t>
+      </w:r>
+      <w:proofErr w:type="gramEnd"/>
+      <w:r>
+        <w:rPr>
+          <w:lang w:val="en-US"/>
+        </w:rPr>
+        <w:t xml:space="preserve">) conditional statement </w:t>
+      </w:r>
+      <w:r>
+        <w:rPr>
+          <w:lang w:val="en-US"/>
+        </w:rPr>
+        <w:t>goes</w:t>
+      </w:r>
+      <w:r>
+        <w:rPr>
+          <w:lang w:val="en-US"/>
+        </w:rPr>
+        <w:t xml:space="preserve"> through the first 3 options, and continue</w:t>
+      </w:r>
+      <w:r>
+        <w:rPr>
+          <w:lang w:val="en-US"/>
+        </w:rPr>
+        <w:t>s</w:t>
+      </w:r>
+      <w:r>
+        <w:rPr>
+          <w:lang w:val="en-US"/>
+        </w:rPr>
+        <w:t xml:space="preserve"> the program by calling the other methods at each case.</w:t>
+      </w:r>
+    </w:p>
+    <w:p>
+      <w:pPr>
+        <w:pStyle w:val="PargrafodaLista"/>
+        <w:numPr>
+          <w:ilvl w:val="3"/>
+          <w:numId w:val="15"/>
+        </w:numPr>
+        <w:rPr>
+          <w:lang w:val="en-US"/>
+        </w:rPr>
+      </w:pPr>
+      <w:r>
+        <w:rPr>
+          <w:lang w:val="en-US"/>
+        </w:rPr>
+        <w:t xml:space="preserve">In case of 1 being selected, it shows a statement saying the option was chosen and triggers the </w:t>
       </w:r>
       <w:proofErr w:type="spellStart"/>
       <w:proofErr w:type="gramStart"/>
@@ -5179,7 +5597,7 @@
         <w:rPr>
           <w:lang w:val="en-US"/>
         </w:rPr>
-        <w:t>Paths.get</w:t>
+        <w:t>orderFiles</w:t>
       </w:r>
       <w:proofErr w:type="spellEnd"/>
       <w:r>
@@ -5193,111 +5611,164 @@
         <w:rPr>
           <w:lang w:val="en-US"/>
         </w:rPr>
-        <w:t>) method is being used.</w:t>
+        <w:t>) method.</w:t>
       </w:r>
     </w:p>
     <w:p>
       <w:pPr>
         <w:pStyle w:val="PargrafodaLista"/>
         <w:numPr>
-          <w:ilvl w:val="0"/>
-          <w:numId w:val="12"/>
-        </w:numPr>
-        <w:rPr>
-          <w:lang w:val="en-US"/>
-        </w:rPr>
-      </w:pPr>
+          <w:ilvl w:val="3"/>
+          <w:numId w:val="15"/>
+        </w:numPr>
+        <w:rPr>
+          <w:lang w:val="en-US"/>
+        </w:rPr>
+      </w:pPr>
+      <w:r>
+        <w:rPr>
+          <w:lang w:val="en-US"/>
+        </w:rPr>
+        <w:t xml:space="preserve">In case of 2 being selected, it shows a statement saying that the option was chosen and triggers the </w:t>
+      </w:r>
       <w:proofErr w:type="spellStart"/>
       <w:proofErr w:type="gramStart"/>
       <w:r>
         <w:rPr>
+          <w:lang w:val="en-US"/>
+        </w:rPr>
+        <w:t>extraMenuOptions</w:t>
+      </w:r>
+      <w:proofErr w:type="spellEnd"/>
+      <w:r>
+        <w:rPr>
+          <w:lang w:val="en-US"/>
+        </w:rPr>
+        <w:t>(</w:t>
+      </w:r>
+      <w:proofErr w:type="gramEnd"/>
+      <w:r>
+        <w:rPr>
+          <w:lang w:val="en-US"/>
+        </w:rPr>
+        <w:t>) method</w:t>
+      </w:r>
+      <w:r>
+        <w:rPr>
+          <w:lang w:val="en-US"/>
+        </w:rPr>
+        <w:t>, allowing to access the remaining file handling options.</w:t>
+      </w:r>
+    </w:p>
+    <w:p>
+      <w:pPr>
+        <w:pStyle w:val="PargrafodaLista"/>
+        <w:numPr>
+          <w:ilvl w:val="3"/>
+          <w:numId w:val="15"/>
+        </w:numPr>
+        <w:rPr>
+          <w:lang w:val="en-US"/>
+        </w:rPr>
+      </w:pPr>
+      <w:r>
+        <w:rPr>
+          <w:lang w:val="en-US"/>
+        </w:rPr>
+        <w:t xml:space="preserve">In case of 3 being selected, it shows a statement saying that the option was chosen, and it goes out of the program, exiting the application with a </w:t>
+      </w:r>
+      <w:proofErr w:type="spellStart"/>
+      <w:r>
+        <w:rPr>
+          <w:lang w:val="en-US"/>
+        </w:rPr>
+        <w:t>System.exit</w:t>
+      </w:r>
+      <w:proofErr w:type="spellEnd"/>
+      <w:r>
+        <w:rPr>
+          <w:lang w:val="en-US"/>
+        </w:rPr>
+        <w:t>(0).</w:t>
+      </w:r>
+    </w:p>
+    <w:p>
+      <w:pPr>
+        <w:pStyle w:val="PargrafodaLista"/>
+        <w:numPr>
+          <w:ilvl w:val="3"/>
+          <w:numId w:val="15"/>
+        </w:numPr>
+        <w:rPr>
+          <w:lang w:val="en-US"/>
+        </w:rPr>
+      </w:pPr>
+      <w:r>
+        <w:rPr>
+          <w:lang w:val="en-US"/>
+        </w:rPr>
+        <w:t>In case of any other option being chosen, it shows a statement saying that the option was invalid and exiting the application.</w:t>
+      </w:r>
+    </w:p>
+    <w:p>
+      <w:pPr>
+        <w:rPr>
+          <w:lang w:val="en-US"/>
+        </w:rPr>
+      </w:pPr>
+    </w:p>
+    <w:p>
+      <w:pPr>
+        <w:pStyle w:val="PargrafodaLista"/>
+        <w:numPr>
+          <w:ilvl w:val="0"/>
+          <w:numId w:val="15"/>
+        </w:numPr>
+        <w:rPr>
+          <w:lang w:val="en-US"/>
+        </w:rPr>
+      </w:pPr>
+      <w:proofErr w:type="spellStart"/>
+      <w:proofErr w:type="gramStart"/>
+      <w:r>
+        <w:rPr>
           <w:b/>
           <w:bCs/>
           <w:lang w:val="en-US"/>
         </w:rPr>
-        <w:t>readF</w:t>
-      </w:r>
+        <w:t>extraMenuOptions</w:t>
+      </w:r>
+      <w:proofErr w:type="spellEnd"/>
       <w:r>
         <w:rPr>
           <w:b/>
           <w:bCs/>
           <w:lang w:val="en-US"/>
         </w:rPr>
-        <w:t>ile</w:t>
-      </w:r>
-      <w:proofErr w:type="spellEnd"/>
+        <w:t>(</w:t>
+      </w:r>
+      <w:proofErr w:type="gramEnd"/>
       <w:r>
         <w:rPr>
           <w:b/>
           <w:bCs/>
           <w:lang w:val="en-US"/>
         </w:rPr>
-        <w:t>(</w:t>
-      </w:r>
-      <w:proofErr w:type="gramEnd"/>
+        <w:t>)</w:t>
+      </w:r>
       <w:r>
         <w:rPr>
           <w:b/>
           <w:bCs/>
           <w:lang w:val="en-US"/>
         </w:rPr>
-        <w:t>)</w:t>
-      </w:r>
-      <w:r>
-        <w:rPr>
-          <w:lang w:val="en-US"/>
-        </w:rPr>
-        <w:t xml:space="preserve"> – This </w:t>
-      </w:r>
-      <w:r>
-        <w:rPr>
-          <w:lang w:val="en-US"/>
-        </w:rPr>
-        <w:t>algorithm</w:t>
-      </w:r>
-      <w:r>
-        <w:rPr>
-          <w:lang w:val="en-US"/>
-        </w:rPr>
-        <w:t xml:space="preserve"> </w:t>
-      </w:r>
-      <w:r>
-        <w:rPr>
-          <w:lang w:val="en-US"/>
-        </w:rPr>
-        <w:t xml:space="preserve">was created to </w:t>
-      </w:r>
-      <w:r>
-        <w:rPr>
-          <w:lang w:val="en-US"/>
-        </w:rPr>
-        <w:t>read</w:t>
-      </w:r>
-      <w:r>
-        <w:rPr>
-          <w:lang w:val="en-US"/>
-        </w:rPr>
-        <w:t xml:space="preserve"> </w:t>
-      </w:r>
-      <w:r>
-        <w:rPr>
-          <w:lang w:val="en-US"/>
-        </w:rPr>
-        <w:t xml:space="preserve">a file when the </w:t>
-      </w:r>
-      <w:proofErr w:type="spellStart"/>
-      <w:r>
-        <w:rPr>
-          <w:lang w:val="en-US"/>
-        </w:rPr>
-        <w:t>searchFile</w:t>
-      </w:r>
-      <w:proofErr w:type="spellEnd"/>
-      <w:r>
-        <w:rPr>
-          <w:lang w:val="en-US"/>
-        </w:rPr>
-        <w:t>() method is successful.</w:t>
+        <w:t xml:space="preserve"> – </w:t>
+      </w:r>
+      <w:r>
+        <w:rPr>
+          <w:lang w:val="en-US"/>
+        </w:rPr>
+        <w:t>This algorithm allows to access the remaining file handling options.</w:t>
       </w:r>
     </w:p>
     <w:p>
@@ -5305,17 +5776,112 @@
         <w:pStyle w:val="PargrafodaLista"/>
         <w:numPr>
           <w:ilvl w:val="1"/>
-          <w:numId w:val="12"/>
-        </w:numPr>
-        <w:rPr>
-          <w:lang w:val="en-US"/>
-        </w:rPr>
-      </w:pPr>
-      <w:r>
-        <w:rPr>
-          <w:lang w:val="en-US"/>
-        </w:rPr>
-        <w:t xml:space="preserve">Uses the filename provided by the user on the </w:t>
+          <w:numId w:val="15"/>
+        </w:numPr>
+        <w:rPr>
+          <w:lang w:val="en-US"/>
+        </w:rPr>
+      </w:pPr>
+      <w:r>
+        <w:rPr>
+          <w:lang w:val="en-US"/>
+        </w:rPr>
+        <w:t>Gives the user more information about the additional file handling options available.</w:t>
+      </w:r>
+    </w:p>
+    <w:p>
+      <w:pPr>
+        <w:pStyle w:val="PargrafodaLista"/>
+        <w:numPr>
+          <w:ilvl w:val="1"/>
+          <w:numId w:val="15"/>
+        </w:numPr>
+        <w:rPr>
+          <w:lang w:val="en-US"/>
+        </w:rPr>
+      </w:pPr>
+      <w:r>
+        <w:rPr>
+          <w:lang w:val="en-US"/>
+        </w:rPr>
+        <w:t xml:space="preserve">Scans the user chosen option and uses it on the </w:t>
+      </w:r>
+      <w:proofErr w:type="gramStart"/>
+      <w:r>
+        <w:rPr>
+          <w:lang w:val="en-US"/>
+        </w:rPr>
+        <w:t>switch(</w:t>
+      </w:r>
+      <w:proofErr w:type="gramEnd"/>
+      <w:r>
+        <w:rPr>
+          <w:lang w:val="en-US"/>
+        </w:rPr>
+        <w:t>) statement.</w:t>
+      </w:r>
+    </w:p>
+    <w:p>
+      <w:pPr>
+        <w:pStyle w:val="PargrafodaLista"/>
+        <w:numPr>
+          <w:ilvl w:val="2"/>
+          <w:numId w:val="15"/>
+        </w:numPr>
+        <w:rPr>
+          <w:lang w:val="en-US"/>
+        </w:rPr>
+      </w:pPr>
+      <w:r>
+        <w:rPr>
+          <w:lang w:val="en-US"/>
+        </w:rPr>
+        <w:t xml:space="preserve">The </w:t>
+      </w:r>
+      <w:proofErr w:type="gramStart"/>
+      <w:r>
+        <w:rPr>
+          <w:lang w:val="en-US"/>
+        </w:rPr>
+        <w:t>switch(</w:t>
+      </w:r>
+      <w:proofErr w:type="gramEnd"/>
+      <w:r>
+        <w:rPr>
+          <w:lang w:val="en-US"/>
+        </w:rPr>
+        <w:t>) conditional statement goes through the first 3 options, and continues the program by calling the other methods at each case.</w:t>
+      </w:r>
+    </w:p>
+    <w:p>
+      <w:pPr>
+        <w:pStyle w:val="PargrafodaLista"/>
+        <w:numPr>
+          <w:ilvl w:val="3"/>
+          <w:numId w:val="15"/>
+        </w:numPr>
+        <w:rPr>
+          <w:lang w:val="en-US"/>
+        </w:rPr>
+      </w:pPr>
+      <w:r>
+        <w:rPr>
+          <w:lang w:val="en-US"/>
+        </w:rPr>
+        <w:t xml:space="preserve">In case of 1 being selected, </w:t>
+      </w:r>
+      <w:r>
+        <w:rPr>
+          <w:lang w:val="en-US"/>
+        </w:rPr>
+        <w:t xml:space="preserve">asks the user to input the filename and changes it to lower cases to be case </w:t>
+      </w:r>
+      <w:r>
+        <w:rPr>
+          <w:lang w:val="en-US"/>
+        </w:rPr>
+        <w:lastRenderedPageBreak/>
+        <w:t xml:space="preserve">insensitive, and uses that filename on the </w:t>
       </w:r>
       <w:proofErr w:type="spellStart"/>
       <w:proofErr w:type="gramStart"/>
@@ -5323,7 +5889,7 @@
         <w:rPr>
           <w:lang w:val="en-US"/>
         </w:rPr>
-        <w:t>mainMenu</w:t>
+        <w:t>createFile</w:t>
       </w:r>
       <w:proofErr w:type="spellEnd"/>
       <w:r>
@@ -5337,37 +5903,31 @@
         <w:rPr>
           <w:lang w:val="en-US"/>
         </w:rPr>
-        <w:t>)</w:t>
-      </w:r>
-      <w:r>
-        <w:rPr>
-          <w:lang w:val="en-US"/>
-        </w:rPr>
-        <w:t xml:space="preserve"> class</w:t>
-      </w:r>
-      <w:r>
-        <w:rPr>
-          <w:lang w:val="en-US"/>
-        </w:rPr>
-        <w:t>.</w:t>
+        <w:t>) method.</w:t>
       </w:r>
     </w:p>
     <w:p>
       <w:pPr>
         <w:pStyle w:val="PargrafodaLista"/>
         <w:numPr>
-          <w:ilvl w:val="1"/>
-          <w:numId w:val="12"/>
-        </w:numPr>
-        <w:rPr>
-          <w:lang w:val="en-US"/>
-        </w:rPr>
-      </w:pPr>
-      <w:r>
-        <w:rPr>
-          <w:lang w:val="en-US"/>
-        </w:rPr>
-        <w:t xml:space="preserve">No exceptions for file not found were added since this method is always being called by </w:t>
+          <w:ilvl w:val="3"/>
+          <w:numId w:val="15"/>
+        </w:numPr>
+        <w:rPr>
+          <w:lang w:val="en-US"/>
+        </w:rPr>
+      </w:pPr>
+      <w:r>
+        <w:rPr>
+          <w:lang w:val="en-US"/>
+        </w:rPr>
+        <w:t xml:space="preserve">In case of 2 being selected, </w:t>
+      </w:r>
+      <w:r>
+        <w:rPr>
+          <w:lang w:val="en-US"/>
+        </w:rPr>
+        <w:t xml:space="preserve">asks the user to input the filename, and uses that filename on the </w:t>
       </w:r>
       <w:proofErr w:type="spellStart"/>
       <w:proofErr w:type="gramStart"/>
@@ -5375,7 +5935,7 @@
         <w:rPr>
           <w:lang w:val="en-US"/>
         </w:rPr>
-        <w:t>searchFile</w:t>
+        <w:t>deleteFile</w:t>
       </w:r>
       <w:proofErr w:type="spellEnd"/>
       <w:r>
@@ -5389,25 +5949,31 @@
         <w:rPr>
           <w:lang w:val="en-US"/>
         </w:rPr>
-        <w:t>) one that already does that validation.</w:t>
+        <w:t>) method.</w:t>
       </w:r>
     </w:p>
     <w:p>
       <w:pPr>
         <w:pStyle w:val="PargrafodaLista"/>
         <w:numPr>
-          <w:ilvl w:val="1"/>
-          <w:numId w:val="12"/>
-        </w:numPr>
-        <w:rPr>
-          <w:lang w:val="en-US"/>
-        </w:rPr>
-      </w:pPr>
-      <w:r>
-        <w:rPr>
-          <w:lang w:val="en-US"/>
-        </w:rPr>
-        <w:t xml:space="preserve">To get the file the </w:t>
+          <w:ilvl w:val="3"/>
+          <w:numId w:val="15"/>
+        </w:numPr>
+        <w:rPr>
+          <w:lang w:val="en-US"/>
+        </w:rPr>
+      </w:pPr>
+      <w:r>
+        <w:rPr>
+          <w:lang w:val="en-US"/>
+        </w:rPr>
+        <w:t xml:space="preserve">In case of 3 being selected, </w:t>
+      </w:r>
+      <w:r>
+        <w:rPr>
+          <w:lang w:val="en-US"/>
+        </w:rPr>
+        <w:t xml:space="preserve">asks the user to input the filename, and uses that filename on the </w:t>
       </w:r>
       <w:proofErr w:type="spellStart"/>
       <w:proofErr w:type="gramStart"/>
@@ -5415,762 +5981,7 @@
         <w:rPr>
           <w:lang w:val="en-US"/>
         </w:rPr>
-        <w:t>Paths.get</w:t>
-      </w:r>
-      <w:proofErr w:type="spellEnd"/>
-      <w:r>
-        <w:rPr>
-          <w:lang w:val="en-US"/>
-        </w:rPr>
-        <w:t>(</w:t>
-      </w:r>
-      <w:proofErr w:type="gramEnd"/>
-      <w:r>
-        <w:rPr>
-          <w:lang w:val="en-US"/>
-        </w:rPr>
-        <w:t>) method is being used.</w:t>
-      </w:r>
-    </w:p>
-    <w:p>
-      <w:pPr>
-        <w:rPr>
-          <w:lang w:val="en-US"/>
-        </w:rPr>
-      </w:pPr>
-    </w:p>
-    <w:p>
-      <w:pPr>
-        <w:pStyle w:val="PargrafodaLista"/>
-        <w:numPr>
-          <w:ilvl w:val="0"/>
-          <w:numId w:val="12"/>
-        </w:numPr>
-        <w:rPr>
-          <w:lang w:val="en-US"/>
-        </w:rPr>
-      </w:pPr>
-      <w:proofErr w:type="spellStart"/>
-      <w:proofErr w:type="gramStart"/>
-      <w:r>
-        <w:rPr>
-          <w:b/>
-          <w:bCs/>
-          <w:lang w:val="en-US"/>
-        </w:rPr>
-        <w:t>sort</w:t>
-      </w:r>
-      <w:r>
-        <w:rPr>
-          <w:b/>
-          <w:bCs/>
-          <w:lang w:val="en-US"/>
-        </w:rPr>
-        <w:t>File</w:t>
-      </w:r>
-      <w:proofErr w:type="spellEnd"/>
-      <w:r>
-        <w:rPr>
-          <w:b/>
-          <w:bCs/>
-          <w:lang w:val="en-US"/>
-        </w:rPr>
-        <w:t>(</w:t>
-      </w:r>
-      <w:proofErr w:type="gramEnd"/>
-      <w:r>
-        <w:rPr>
-          <w:b/>
-          <w:bCs/>
-          <w:lang w:val="en-US"/>
-        </w:rPr>
-        <w:t>)</w:t>
-      </w:r>
-      <w:r>
-        <w:rPr>
-          <w:lang w:val="en-US"/>
-        </w:rPr>
-        <w:t xml:space="preserve"> – This </w:t>
-      </w:r>
-      <w:r>
-        <w:rPr>
-          <w:lang w:val="en-US"/>
-        </w:rPr>
-        <w:t>algorithm</w:t>
-      </w:r>
-      <w:r>
-        <w:rPr>
-          <w:lang w:val="en-US"/>
-        </w:rPr>
-        <w:t xml:space="preserve"> </w:t>
-      </w:r>
-      <w:r>
-        <w:rPr>
-          <w:lang w:val="en-US"/>
-        </w:rPr>
-        <w:t>allows to</w:t>
-      </w:r>
-      <w:r>
-        <w:rPr>
-          <w:lang w:val="en-US"/>
-        </w:rPr>
-        <w:t xml:space="preserve"> </w:t>
-      </w:r>
-      <w:r>
-        <w:rPr>
-          <w:lang w:val="en-US"/>
-        </w:rPr>
-        <w:t>get a list of all available files in the directory by ascending order.</w:t>
-      </w:r>
-    </w:p>
-    <w:p>
-      <w:pPr>
-        <w:rPr>
-          <w:lang w:val="en-US"/>
-        </w:rPr>
-      </w:pPr>
-    </w:p>
-    <w:p>
-      <w:pPr>
-        <w:rPr>
-          <w:lang w:val="en-US"/>
-        </w:rPr>
-      </w:pPr>
-      <w:r>
-        <w:rPr>
-          <w:lang w:val="en-US"/>
-        </w:rPr>
-        <w:t xml:space="preserve">And the </w:t>
-      </w:r>
-      <w:proofErr w:type="spellStart"/>
-      <w:proofErr w:type="gramStart"/>
-      <w:r>
-        <w:rPr>
-          <w:lang w:val="en-US"/>
-        </w:rPr>
-        <w:t>mainMenu</w:t>
-      </w:r>
-      <w:proofErr w:type="spellEnd"/>
-      <w:r>
-        <w:rPr>
-          <w:lang w:val="en-US"/>
-        </w:rPr>
-        <w:t>(</w:t>
-      </w:r>
-      <w:proofErr w:type="gramEnd"/>
-      <w:r>
-        <w:rPr>
-          <w:lang w:val="en-US"/>
-        </w:rPr>
-        <w:t>)</w:t>
-      </w:r>
-      <w:r>
-        <w:rPr>
-          <w:lang w:val="en-US"/>
-        </w:rPr>
-        <w:t xml:space="preserve"> class that contains:</w:t>
-      </w:r>
-    </w:p>
-    <w:p>
-      <w:pPr>
-        <w:pStyle w:val="PargrafodaLista"/>
-        <w:numPr>
-          <w:ilvl w:val="0"/>
-          <w:numId w:val="15"/>
-        </w:numPr>
-        <w:rPr>
-          <w:lang w:val="en-US"/>
-        </w:rPr>
-      </w:pPr>
-      <w:r>
-        <w:rPr>
-          <w:b/>
-          <w:bCs/>
-          <w:lang w:val="en-US"/>
-        </w:rPr>
-        <w:t xml:space="preserve"> </w:t>
-      </w:r>
-      <w:proofErr w:type="gramStart"/>
-      <w:r>
-        <w:rPr>
-          <w:b/>
-          <w:bCs/>
-          <w:lang w:val="en-US"/>
-        </w:rPr>
-        <w:t>main(</w:t>
-      </w:r>
-      <w:proofErr w:type="gramEnd"/>
-      <w:r>
-        <w:rPr>
-          <w:b/>
-          <w:bCs/>
-          <w:lang w:val="en-US"/>
-        </w:rPr>
-        <w:t xml:space="preserve">) – </w:t>
-      </w:r>
-      <w:r>
-        <w:rPr>
-          <w:lang w:val="en-US"/>
-        </w:rPr>
-        <w:t>The main class where the program goes when it gets triggered and that allows to access the other logic.</w:t>
-      </w:r>
-    </w:p>
-    <w:p>
-      <w:pPr>
-        <w:pStyle w:val="PargrafodaLista"/>
-        <w:numPr>
-          <w:ilvl w:val="1"/>
-          <w:numId w:val="15"/>
-        </w:numPr>
-        <w:rPr>
-          <w:lang w:val="en-US"/>
-        </w:rPr>
-      </w:pPr>
-      <w:r>
-        <w:rPr>
-          <w:lang w:val="en-US"/>
-        </w:rPr>
-        <w:t>Gives</w:t>
-      </w:r>
-      <w:r>
-        <w:rPr>
-          <w:lang w:val="en-US"/>
-        </w:rPr>
-        <w:t xml:space="preserve"> the user some information about the application and the options available to choose from.</w:t>
-      </w:r>
-    </w:p>
-    <w:p>
-      <w:pPr>
-        <w:pStyle w:val="PargrafodaLista"/>
-        <w:numPr>
-          <w:ilvl w:val="1"/>
-          <w:numId w:val="15"/>
-        </w:numPr>
-        <w:rPr>
-          <w:lang w:val="en-US"/>
-        </w:rPr>
-      </w:pPr>
-      <w:r>
-        <w:rPr>
-          <w:lang w:val="en-US"/>
-        </w:rPr>
-        <w:t xml:space="preserve">Scans the user chosen option and uses it on the </w:t>
-      </w:r>
-      <w:proofErr w:type="gramStart"/>
-      <w:r>
-        <w:rPr>
-          <w:lang w:val="en-US"/>
-        </w:rPr>
-        <w:t>switch(</w:t>
-      </w:r>
-      <w:proofErr w:type="gramEnd"/>
-      <w:r>
-        <w:rPr>
-          <w:lang w:val="en-US"/>
-        </w:rPr>
-        <w:t>) statement.</w:t>
-      </w:r>
-    </w:p>
-    <w:p>
-      <w:pPr>
-        <w:pStyle w:val="PargrafodaLista"/>
-        <w:numPr>
-          <w:ilvl w:val="2"/>
-          <w:numId w:val="15"/>
-        </w:numPr>
-        <w:rPr>
-          <w:lang w:val="en-US"/>
-        </w:rPr>
-      </w:pPr>
-      <w:r>
-        <w:rPr>
-          <w:lang w:val="en-US"/>
-        </w:rPr>
-        <w:t>The</w:t>
-      </w:r>
-      <w:r>
-        <w:rPr>
-          <w:lang w:val="en-US"/>
-        </w:rPr>
-        <w:t xml:space="preserve"> </w:t>
-      </w:r>
-      <w:proofErr w:type="gramStart"/>
-      <w:r>
-        <w:rPr>
-          <w:lang w:val="en-US"/>
-        </w:rPr>
-        <w:t>switch(</w:t>
-      </w:r>
-      <w:proofErr w:type="gramEnd"/>
-      <w:r>
-        <w:rPr>
-          <w:lang w:val="en-US"/>
-        </w:rPr>
-        <w:t xml:space="preserve">) conditional statement </w:t>
-      </w:r>
-      <w:r>
-        <w:rPr>
-          <w:lang w:val="en-US"/>
-        </w:rPr>
-        <w:t>goes</w:t>
-      </w:r>
-      <w:r>
-        <w:rPr>
-          <w:lang w:val="en-US"/>
-        </w:rPr>
-        <w:t xml:space="preserve"> through the first 3 options, and continue</w:t>
-      </w:r>
-      <w:r>
-        <w:rPr>
-          <w:lang w:val="en-US"/>
-        </w:rPr>
-        <w:t>s</w:t>
-      </w:r>
-      <w:r>
-        <w:rPr>
-          <w:lang w:val="en-US"/>
-        </w:rPr>
-        <w:t xml:space="preserve"> the program by calling the other methods at each case.</w:t>
-      </w:r>
-    </w:p>
-    <w:p>
-      <w:pPr>
-        <w:pStyle w:val="PargrafodaLista"/>
-        <w:numPr>
-          <w:ilvl w:val="3"/>
-          <w:numId w:val="15"/>
-        </w:numPr>
-        <w:rPr>
-          <w:lang w:val="en-US"/>
-        </w:rPr>
-      </w:pPr>
-      <w:r>
-        <w:rPr>
-          <w:lang w:val="en-US"/>
-        </w:rPr>
-        <w:t xml:space="preserve">In case of 1 being selected, it shows a statement saying the option was chosen and triggers the </w:t>
-      </w:r>
-      <w:proofErr w:type="spellStart"/>
-      <w:proofErr w:type="gramStart"/>
-      <w:r>
-        <w:rPr>
-          <w:lang w:val="en-US"/>
-        </w:rPr>
-        <w:t>sortFile</w:t>
-      </w:r>
-      <w:proofErr w:type="spellEnd"/>
-      <w:r>
-        <w:rPr>
-          <w:lang w:val="en-US"/>
-        </w:rPr>
-        <w:t>(</w:t>
-      </w:r>
-      <w:proofErr w:type="gramEnd"/>
-      <w:r>
-        <w:rPr>
-          <w:lang w:val="en-US"/>
-        </w:rPr>
-        <w:t>) method.</w:t>
-      </w:r>
-    </w:p>
-    <w:p>
-      <w:pPr>
-        <w:pStyle w:val="PargrafodaLista"/>
-        <w:numPr>
-          <w:ilvl w:val="3"/>
-          <w:numId w:val="15"/>
-        </w:numPr>
-        <w:rPr>
-          <w:lang w:val="en-US"/>
-        </w:rPr>
-      </w:pPr>
-      <w:r>
-        <w:rPr>
-          <w:lang w:val="en-US"/>
-        </w:rPr>
-        <w:t xml:space="preserve">In case of 2 being selected, it shows a statement saying that the option was chosen and triggers the </w:t>
-      </w:r>
-      <w:proofErr w:type="spellStart"/>
-      <w:proofErr w:type="gramStart"/>
-      <w:r>
-        <w:rPr>
-          <w:lang w:val="en-US"/>
-        </w:rPr>
-        <w:t>extraMenuOptions</w:t>
-      </w:r>
-      <w:proofErr w:type="spellEnd"/>
-      <w:r>
-        <w:rPr>
-          <w:lang w:val="en-US"/>
-        </w:rPr>
-        <w:t>(</w:t>
-      </w:r>
-      <w:proofErr w:type="gramEnd"/>
-      <w:r>
-        <w:rPr>
-          <w:lang w:val="en-US"/>
-        </w:rPr>
-        <w:t>) method</w:t>
-      </w:r>
-      <w:r>
-        <w:rPr>
-          <w:lang w:val="en-US"/>
-        </w:rPr>
-        <w:t>, allowing to access the remaining file handling options.</w:t>
-      </w:r>
-    </w:p>
-    <w:p>
-      <w:pPr>
-        <w:pStyle w:val="PargrafodaLista"/>
-        <w:numPr>
-          <w:ilvl w:val="3"/>
-          <w:numId w:val="15"/>
-        </w:numPr>
-        <w:rPr>
-          <w:lang w:val="en-US"/>
-        </w:rPr>
-      </w:pPr>
-      <w:r>
-        <w:rPr>
-          <w:lang w:val="en-US"/>
-        </w:rPr>
-        <w:t xml:space="preserve">In case of 3 being selected, it shows a statement saying that the option was chosen, and it goes out of the program, exiting the application with a </w:t>
-      </w:r>
-      <w:proofErr w:type="spellStart"/>
-      <w:r>
-        <w:rPr>
-          <w:lang w:val="en-US"/>
-        </w:rPr>
-        <w:t>System.exit</w:t>
-      </w:r>
-      <w:proofErr w:type="spellEnd"/>
-      <w:r>
-        <w:rPr>
-          <w:lang w:val="en-US"/>
-        </w:rPr>
-        <w:t>(0).</w:t>
-      </w:r>
-    </w:p>
-    <w:p>
-      <w:pPr>
-        <w:pStyle w:val="PargrafodaLista"/>
-        <w:numPr>
-          <w:ilvl w:val="3"/>
-          <w:numId w:val="15"/>
-        </w:numPr>
-        <w:rPr>
-          <w:lang w:val="en-US"/>
-        </w:rPr>
-      </w:pPr>
-      <w:r>
-        <w:rPr>
-          <w:lang w:val="en-US"/>
-        </w:rPr>
-        <w:t>In case of any other option being chosen, it shows a statement saying that the option was invalid and exiting the application.</w:t>
-      </w:r>
-    </w:p>
-    <w:p>
-      <w:pPr>
-        <w:rPr>
-          <w:lang w:val="en-US"/>
-        </w:rPr>
-      </w:pPr>
-    </w:p>
-    <w:p>
-      <w:pPr>
-        <w:pStyle w:val="PargrafodaLista"/>
-        <w:numPr>
-          <w:ilvl w:val="0"/>
-          <w:numId w:val="15"/>
-        </w:numPr>
-        <w:rPr>
-          <w:lang w:val="en-US"/>
-        </w:rPr>
-      </w:pPr>
-      <w:proofErr w:type="spellStart"/>
-      <w:proofErr w:type="gramStart"/>
-      <w:r>
-        <w:rPr>
-          <w:b/>
-          <w:bCs/>
-          <w:lang w:val="en-US"/>
-        </w:rPr>
-        <w:t>extraMenuOptions</w:t>
-      </w:r>
-      <w:proofErr w:type="spellEnd"/>
-      <w:r>
-        <w:rPr>
-          <w:b/>
-          <w:bCs/>
-          <w:lang w:val="en-US"/>
-        </w:rPr>
-        <w:t>(</w:t>
-      </w:r>
-      <w:proofErr w:type="gramEnd"/>
-      <w:r>
-        <w:rPr>
-          <w:b/>
-          <w:bCs/>
-          <w:lang w:val="en-US"/>
-        </w:rPr>
-        <w:t>)</w:t>
-      </w:r>
-      <w:r>
-        <w:rPr>
-          <w:b/>
-          <w:bCs/>
-          <w:lang w:val="en-US"/>
-        </w:rPr>
-        <w:t xml:space="preserve"> – </w:t>
-      </w:r>
-      <w:r>
-        <w:rPr>
-          <w:lang w:val="en-US"/>
-        </w:rPr>
-        <w:t>This algorithm allows to access the remaining file handling options.</w:t>
-      </w:r>
-    </w:p>
-    <w:p>
-      <w:pPr>
-        <w:pStyle w:val="PargrafodaLista"/>
-        <w:numPr>
-          <w:ilvl w:val="1"/>
-          <w:numId w:val="15"/>
-        </w:numPr>
-        <w:rPr>
-          <w:lang w:val="en-US"/>
-        </w:rPr>
-      </w:pPr>
-      <w:r>
-        <w:rPr>
-          <w:lang w:val="en-US"/>
-        </w:rPr>
-        <w:t>Gives the user more information about the additional file handling options available.</w:t>
-      </w:r>
-    </w:p>
-    <w:p>
-      <w:pPr>
-        <w:pStyle w:val="PargrafodaLista"/>
-        <w:numPr>
-          <w:ilvl w:val="1"/>
-          <w:numId w:val="15"/>
-        </w:numPr>
-        <w:rPr>
-          <w:lang w:val="en-US"/>
-        </w:rPr>
-      </w:pPr>
-      <w:r>
-        <w:rPr>
-          <w:lang w:val="en-US"/>
-        </w:rPr>
-        <w:t xml:space="preserve">Scans the user chosen option and uses it on the </w:t>
-      </w:r>
-      <w:proofErr w:type="gramStart"/>
-      <w:r>
-        <w:rPr>
-          <w:lang w:val="en-US"/>
-        </w:rPr>
-        <w:t>switch(</w:t>
-      </w:r>
-      <w:proofErr w:type="gramEnd"/>
-      <w:r>
-        <w:rPr>
-          <w:lang w:val="en-US"/>
-        </w:rPr>
-        <w:t>) statement.</w:t>
-      </w:r>
-    </w:p>
-    <w:p>
-      <w:pPr>
-        <w:pStyle w:val="PargrafodaLista"/>
-        <w:numPr>
-          <w:ilvl w:val="2"/>
-          <w:numId w:val="15"/>
-        </w:numPr>
-        <w:rPr>
-          <w:lang w:val="en-US"/>
-        </w:rPr>
-      </w:pPr>
-      <w:r>
-        <w:rPr>
-          <w:lang w:val="en-US"/>
-        </w:rPr>
-        <w:t xml:space="preserve">The </w:t>
-      </w:r>
-      <w:proofErr w:type="gramStart"/>
-      <w:r>
-        <w:rPr>
-          <w:lang w:val="en-US"/>
-        </w:rPr>
-        <w:t>switch(</w:t>
-      </w:r>
-      <w:proofErr w:type="gramEnd"/>
-      <w:r>
-        <w:rPr>
-          <w:lang w:val="en-US"/>
-        </w:rPr>
-        <w:t>) conditional statement goes through the first 3 options, and continues the program by calling the other methods at each case.</w:t>
-      </w:r>
-    </w:p>
-    <w:p>
-      <w:pPr>
-        <w:pStyle w:val="PargrafodaLista"/>
-        <w:numPr>
-          <w:ilvl w:val="3"/>
-          <w:numId w:val="15"/>
-        </w:numPr>
-        <w:rPr>
-          <w:lang w:val="en-US"/>
-        </w:rPr>
-      </w:pPr>
-      <w:r>
-        <w:rPr>
-          <w:lang w:val="en-US"/>
-        </w:rPr>
-        <w:t xml:space="preserve">In case of 1 being selected, </w:t>
-      </w:r>
-      <w:r>
-        <w:rPr>
-          <w:lang w:val="en-US"/>
-        </w:rPr>
-        <w:t xml:space="preserve">asks the user to input the filename and changes it to lower cases to be case insensitive, and uses that filename on the </w:t>
-      </w:r>
-      <w:proofErr w:type="spellStart"/>
-      <w:proofErr w:type="gramStart"/>
-      <w:r>
-        <w:rPr>
-          <w:lang w:val="en-US"/>
-        </w:rPr>
-        <w:t>createFile</w:t>
-      </w:r>
-      <w:proofErr w:type="spellEnd"/>
-      <w:r>
-        <w:rPr>
-          <w:lang w:val="en-US"/>
-        </w:rPr>
-        <w:t>(</w:t>
-      </w:r>
-      <w:proofErr w:type="gramEnd"/>
-      <w:r>
-        <w:rPr>
-          <w:lang w:val="en-US"/>
-        </w:rPr>
-        <w:t>) method.</w:t>
-      </w:r>
-    </w:p>
-    <w:p>
-      <w:pPr>
-        <w:pStyle w:val="PargrafodaLista"/>
-        <w:numPr>
-          <w:ilvl w:val="3"/>
-          <w:numId w:val="15"/>
-        </w:numPr>
-        <w:rPr>
-          <w:lang w:val="en-US"/>
-        </w:rPr>
-      </w:pPr>
-      <w:r>
-        <w:rPr>
-          <w:lang w:val="en-US"/>
-        </w:rPr>
-        <w:lastRenderedPageBreak/>
-        <w:t xml:space="preserve">In case of 2 being selected, </w:t>
-      </w:r>
-      <w:r>
-        <w:rPr>
-          <w:lang w:val="en-US"/>
-        </w:rPr>
-        <w:t>asks the user to input the filename,</w:t>
-      </w:r>
-      <w:r>
-        <w:rPr>
-          <w:lang w:val="en-US"/>
-        </w:rPr>
-        <w:t xml:space="preserve"> a</w:t>
-      </w:r>
-      <w:r>
-        <w:rPr>
-          <w:lang w:val="en-US"/>
-        </w:rPr>
-        <w:t xml:space="preserve">nd uses that filename on the </w:t>
-      </w:r>
-      <w:proofErr w:type="spellStart"/>
-      <w:proofErr w:type="gramStart"/>
-      <w:r>
-        <w:rPr>
-          <w:lang w:val="en-US"/>
-        </w:rPr>
-        <w:t>deleteF</w:t>
-      </w:r>
-      <w:r>
-        <w:rPr>
-          <w:lang w:val="en-US"/>
-        </w:rPr>
-        <w:t>ile</w:t>
-      </w:r>
-      <w:proofErr w:type="spellEnd"/>
-      <w:r>
-        <w:rPr>
-          <w:lang w:val="en-US"/>
-        </w:rPr>
-        <w:t>(</w:t>
-      </w:r>
-      <w:proofErr w:type="gramEnd"/>
-      <w:r>
-        <w:rPr>
-          <w:lang w:val="en-US"/>
-        </w:rPr>
-        <w:t>) method.</w:t>
-      </w:r>
-    </w:p>
-    <w:p>
-      <w:pPr>
-        <w:pStyle w:val="PargrafodaLista"/>
-        <w:numPr>
-          <w:ilvl w:val="3"/>
-          <w:numId w:val="15"/>
-        </w:numPr>
-        <w:rPr>
-          <w:lang w:val="en-US"/>
-        </w:rPr>
-      </w:pPr>
-      <w:r>
-        <w:rPr>
-          <w:lang w:val="en-US"/>
-        </w:rPr>
-        <w:t xml:space="preserve">In case of 3 being selected, </w:t>
-      </w:r>
-      <w:r>
-        <w:rPr>
-          <w:lang w:val="en-US"/>
-        </w:rPr>
-        <w:t>asks the user to input the filename,</w:t>
-      </w:r>
-      <w:r>
-        <w:rPr>
-          <w:lang w:val="en-US"/>
-        </w:rPr>
-        <w:t xml:space="preserve"> a</w:t>
-      </w:r>
-      <w:r>
-        <w:rPr>
-          <w:lang w:val="en-US"/>
-        </w:rPr>
-        <w:t xml:space="preserve">nd uses that filename on the </w:t>
-      </w:r>
-      <w:proofErr w:type="spellStart"/>
-      <w:proofErr w:type="gramStart"/>
-      <w:r>
-        <w:rPr>
-          <w:lang w:val="en-US"/>
-        </w:rPr>
-        <w:t>read</w:t>
-      </w:r>
-      <w:r>
-        <w:rPr>
-          <w:lang w:val="en-US"/>
-        </w:rPr>
-        <w:t>File</w:t>
+        <w:t>readFile</w:t>
       </w:r>
       <w:proofErr w:type="spellEnd"/>
       <w:r>
@@ -7822,6 +7633,16 @@
   </w:num>
   <w:num w:numId="2">
     <w:abstractNumId w:val="9"/>
+  </w:num>
+  <w:num w:numId="3">
+    <w:abstractNumId w:val="9"/>
+    <w:lvlOverride w:ilvl="0">
+      <w:lvl w:ilvl="0">
+        <w:numFmt w:val="decimal"/>
+        <w:lvlText w:val=""/>
+        <w:lvlJc w:val="left"/>
+      </w:lvl>
+    </w:lvlOverride>
     <w:lvlOverride w:ilvl="1">
       <w:lvl w:ilvl="1">
         <w:numFmt w:val="bullet"/>
@@ -7840,8 +7661,21 @@
       </w:lvl>
     </w:lvlOverride>
   </w:num>
-  <w:num w:numId="3">
-    <w:abstractNumId w:val="9"/>
+  <w:num w:numId="4">
+    <w:abstractNumId w:val="6"/>
+  </w:num>
+  <w:num w:numId="5">
+    <w:abstractNumId w:val="6"/>
+  </w:num>
+  <w:num w:numId="6">
+    <w:abstractNumId w:val="6"/>
+    <w:lvlOverride w:ilvl="0">
+      <w:lvl w:ilvl="0">
+        <w:numFmt w:val="decimal"/>
+        <w:lvlText w:val=""/>
+        <w:lvlJc w:val="left"/>
+      </w:lvl>
+    </w:lvlOverride>
     <w:lvlOverride w:ilvl="1">
       <w:lvl w:ilvl="1">
         <w:numFmt w:val="bullet"/>
@@ -7859,83 +7693,6 @@
         </w:rPr>
       </w:lvl>
     </w:lvlOverride>
-    <w:lvlOverride w:ilvl="2">
-      <w:lvl w:ilvl="2">
-        <w:numFmt w:val="bullet"/>
-        <w:lvlText w:val=""/>
-        <w:lvlJc w:val="left"/>
-        <w:pPr>
-          <w:tabs>
-            <w:tab w:val="num" w:pos="2160"/>
-          </w:tabs>
-          <w:ind w:left="2160" w:hanging="360"/>
-        </w:pPr>
-        <w:rPr>
-          <w:rFonts w:ascii="Symbol" w:hAnsi="Symbol" w:hint="default"/>
-          <w:sz w:val="20"/>
-        </w:rPr>
-      </w:lvl>
-    </w:lvlOverride>
-  </w:num>
-  <w:num w:numId="4">
-    <w:abstractNumId w:val="6"/>
-  </w:num>
-  <w:num w:numId="5">
-    <w:abstractNumId w:val="6"/>
-    <w:lvlOverride w:ilvl="1">
-      <w:lvl w:ilvl="1">
-        <w:numFmt w:val="bullet"/>
-        <w:lvlText w:val=""/>
-        <w:lvlJc w:val="left"/>
-        <w:pPr>
-          <w:tabs>
-            <w:tab w:val="num" w:pos="1440"/>
-          </w:tabs>
-          <w:ind w:left="1440" w:hanging="360"/>
-        </w:pPr>
-        <w:rPr>
-          <w:rFonts w:ascii="Symbol" w:hAnsi="Symbol" w:hint="default"/>
-          <w:sz w:val="20"/>
-        </w:rPr>
-      </w:lvl>
-    </w:lvlOverride>
-  </w:num>
-  <w:num w:numId="6">
-    <w:abstractNumId w:val="6"/>
-    <w:lvlOverride w:ilvl="1">
-      <w:lvl w:ilvl="1">
-        <w:numFmt w:val="bullet"/>
-        <w:lvlText w:val=""/>
-        <w:lvlJc w:val="left"/>
-        <w:pPr>
-          <w:tabs>
-            <w:tab w:val="num" w:pos="1440"/>
-          </w:tabs>
-          <w:ind w:left="1440" w:hanging="360"/>
-        </w:pPr>
-        <w:rPr>
-          <w:rFonts w:ascii="Symbol" w:hAnsi="Symbol" w:hint="default"/>
-          <w:sz w:val="20"/>
-        </w:rPr>
-      </w:lvl>
-    </w:lvlOverride>
-    <w:lvlOverride w:ilvl="2">
-      <w:lvl w:ilvl="2">
-        <w:numFmt w:val="bullet"/>
-        <w:lvlText w:val=""/>
-        <w:lvlJc w:val="left"/>
-        <w:pPr>
-          <w:tabs>
-            <w:tab w:val="num" w:pos="2160"/>
-          </w:tabs>
-          <w:ind w:left="2160" w:hanging="360"/>
-        </w:pPr>
-        <w:rPr>
-          <w:rFonts w:ascii="Symbol" w:hAnsi="Symbol" w:hint="default"/>
-          <w:sz w:val="20"/>
-        </w:rPr>
-      </w:lvl>
-    </w:lvlOverride>
   </w:num>
   <w:num w:numId="7">
     <w:abstractNumId w:val="1"/>
@@ -7945,23 +7702,6 @@
   </w:num>
   <w:num w:numId="9">
     <w:abstractNumId w:val="2"/>
-    <w:lvlOverride w:ilvl="1">
-      <w:lvl w:ilvl="1">
-        <w:numFmt w:val="bullet"/>
-        <w:lvlText w:val=""/>
-        <w:lvlJc w:val="left"/>
-        <w:pPr>
-          <w:tabs>
-            <w:tab w:val="num" w:pos="1440"/>
-          </w:tabs>
-          <w:ind w:left="1440" w:hanging="360"/>
-        </w:pPr>
-        <w:rPr>
-          <w:rFonts w:ascii="Symbol" w:hAnsi="Symbol" w:hint="default"/>
-          <w:sz w:val="20"/>
-        </w:rPr>
-      </w:lvl>
-    </w:lvlOverride>
   </w:num>
   <w:num w:numId="10">
     <w:abstractNumId w:val="7"/>
@@ -8382,6 +8122,7 @@
   <w:style w:type="character" w:default="1" w:styleId="Tipodeletrapredefinidodopargrafo">
     <w:name w:val="Default Paragraph Font"/>
     <w:uiPriority w:val="1"/>
+    <w:semiHidden/>
     <w:unhideWhenUsed/>
   </w:style>
   <w:style w:type="table" w:default="1" w:styleId="Tabelanormal">

</xml_diff>